<commit_message>
Final push with the report
</commit_message>
<xml_diff>
--- a/Semester4GameDevProject/Documentation/ProblemStatement.docx
+++ b/Semester4GameDevProject/Documentation/ProblemStatement.docx
@@ -7,13 +7,11 @@
         <w:jc w:val="center"/>
         <w:rPr>
           <w:sz w:val="48"/>
-          <w:lang w:val="da-DK"/>
         </w:rPr>
       </w:pPr>
       <w:r>
         <w:rPr>
           <w:sz w:val="48"/>
-          <w:lang w:val="da-DK"/>
         </w:rPr>
         <w:t>Problem Statement</w:t>
       </w:r>
@@ -22,66 +20,157 @@
       <w:pPr>
         <w:rPr>
           <w:sz w:val="28"/>
-          <w:lang w:val="da-DK"/>
-        </w:rPr>
-      </w:pPr>
-    </w:p>
-    <w:p>
-      <w:pPr>
-        <w:rPr>
-          <w:sz w:val="28"/>
-        </w:rPr>
-      </w:pPr>
-      <w:r>
-        <w:rPr>
-          <w:sz w:val="28"/>
-        </w:rPr>
-        <w:t>There are not enough RPG/adventure games that is affected based on how the player plays and what the player does.</w:t>
-      </w:r>
-    </w:p>
-    <w:p>
-      <w:pPr>
-        <w:rPr>
-          <w:sz w:val="28"/>
-        </w:rPr>
-      </w:pPr>
-      <w:r>
-        <w:rPr>
-          <w:sz w:val="28"/>
-        </w:rPr>
-        <w:t xml:space="preserve">We will be using what we learn in our course and from our research to make a </w:t>
-      </w:r>
-      <w:r>
-        <w:rPr>
-          <w:sz w:val="28"/>
-        </w:rPr>
-        <w:t xml:space="preserve">third person </w:t>
-      </w:r>
-      <w:r>
-        <w:rPr>
-          <w:sz w:val="28"/>
-        </w:rPr>
-        <w:t xml:space="preserve">RPG/adventure game which will change based on the actions the player take. The player will wake up in an unknown place and will have to do what he can to get </w:t>
-      </w:r>
-      <w:r>
-        <w:rPr>
-          <w:sz w:val="28"/>
-        </w:rPr>
-        <w:t xml:space="preserve">away and to find out why he is there. </w:t>
-      </w:r>
-      <w:r>
-        <w:rPr>
-          <w:sz w:val="28"/>
-        </w:rPr>
-        <w:t>O</w:t>
-      </w:r>
-      <w:r>
-        <w:rPr>
-          <w:sz w:val="28"/>
-        </w:rPr>
-        <w:t>ur goal is to make an enjoyable game.</w:t>
-      </w:r>
-    </w:p>
+        </w:rPr>
+      </w:pPr>
+      <w:bookmarkStart w:id="0" w:name="_GoBack"/>
+      <w:r>
+        <w:rPr>
+          <w:sz w:val="28"/>
+        </w:rPr>
+        <w:t>I want to develop an adventure/RPG that is affected based on what you do, the game changes based on how you interact with NPC’s and the decisions you make.</w:t>
+      </w:r>
+    </w:p>
+    <w:p>
+      <w:pPr>
+        <w:rPr>
+          <w:sz w:val="28"/>
+        </w:rPr>
+      </w:pPr>
+      <w:r>
+        <w:rPr>
+          <w:sz w:val="28"/>
+        </w:rPr>
+        <w:t xml:space="preserve">The player will wake up in an unknown place and will have to </w:t>
+      </w:r>
+      <w:r>
+        <w:rPr>
+          <w:sz w:val="28"/>
+        </w:rPr>
+        <w:t>decide the outcome of his own fate, does he stay, escape or destroy everything?</w:t>
+      </w:r>
+      <w:r>
+        <w:rPr>
+          <w:sz w:val="28"/>
+        </w:rPr>
+        <w:t xml:space="preserve"> </w:t>
+      </w:r>
+      <w:r>
+        <w:rPr>
+          <w:sz w:val="28"/>
+        </w:rPr>
+        <w:t>My</w:t>
+      </w:r>
+      <w:r>
+        <w:rPr>
+          <w:sz w:val="28"/>
+        </w:rPr>
+        <w:t xml:space="preserve"> goal is to make an enjoyable game.</w:t>
+      </w:r>
+    </w:p>
+    <w:p>
+      <w:pPr>
+        <w:rPr>
+          <w:sz w:val="28"/>
+        </w:rPr>
+      </w:pPr>
+      <w:r>
+        <w:rPr>
+          <w:sz w:val="28"/>
+        </w:rPr>
+        <w:t>Main areas:</w:t>
+      </w:r>
+    </w:p>
+    <w:p>
+      <w:pPr>
+        <w:pStyle w:val="ListParagraph"/>
+        <w:numPr>
+          <w:ilvl w:val="0"/>
+          <w:numId w:val="2"/>
+        </w:numPr>
+        <w:rPr>
+          <w:sz w:val="28"/>
+        </w:rPr>
+      </w:pPr>
+      <w:r>
+        <w:rPr>
+          <w:sz w:val="28"/>
+        </w:rPr>
+        <w:t>Dialogue</w:t>
+      </w:r>
+    </w:p>
+    <w:p>
+      <w:pPr>
+        <w:pStyle w:val="ListParagraph"/>
+        <w:numPr>
+          <w:ilvl w:val="0"/>
+          <w:numId w:val="2"/>
+        </w:numPr>
+        <w:rPr>
+          <w:sz w:val="28"/>
+        </w:rPr>
+      </w:pPr>
+      <w:r>
+        <w:rPr>
+          <w:sz w:val="28"/>
+        </w:rPr>
+        <w:t>Questing</w:t>
+      </w:r>
+    </w:p>
+    <w:p>
+      <w:pPr>
+        <w:pStyle w:val="ListParagraph"/>
+        <w:numPr>
+          <w:ilvl w:val="0"/>
+          <w:numId w:val="2"/>
+        </w:numPr>
+        <w:rPr>
+          <w:sz w:val="28"/>
+        </w:rPr>
+      </w:pPr>
+      <w:r>
+        <w:rPr>
+          <w:sz w:val="28"/>
+        </w:rPr>
+        <w:t>Character controller</w:t>
+      </w:r>
+    </w:p>
+    <w:p>
+      <w:pPr>
+        <w:pStyle w:val="ListParagraph"/>
+        <w:numPr>
+          <w:ilvl w:val="0"/>
+          <w:numId w:val="2"/>
+        </w:numPr>
+        <w:rPr>
+          <w:sz w:val="28"/>
+        </w:rPr>
+      </w:pPr>
+      <w:r>
+        <w:rPr>
+          <w:sz w:val="28"/>
+        </w:rPr>
+        <w:t>Player inputs</w:t>
+      </w:r>
+    </w:p>
+    <w:p>
+      <w:pPr>
+        <w:pStyle w:val="ListParagraph"/>
+        <w:numPr>
+          <w:ilvl w:val="0"/>
+          <w:numId w:val="2"/>
+        </w:numPr>
+        <w:rPr>
+          <w:sz w:val="28"/>
+        </w:rPr>
+      </w:pPr>
+      <w:r>
+        <w:rPr>
+          <w:sz w:val="28"/>
+        </w:rPr>
+        <w:t>Story</w:t>
+      </w:r>
+    </w:p>
+    <w:bookmarkEnd w:id="0"/>
     <w:p>
       <w:pPr>
         <w:rPr>
@@ -172,46 +261,8 @@
         <w:rPr>
           <w:sz w:val="28"/>
         </w:rPr>
-        <w:t>Character creation</w:t>
-      </w:r>
-    </w:p>
-    <w:p>
-      <w:pPr>
-        <w:pStyle w:val="ListParagraph"/>
-        <w:numPr>
-          <w:ilvl w:val="0"/>
-          <w:numId w:val="1"/>
-        </w:numPr>
-        <w:rPr>
-          <w:sz w:val="28"/>
-        </w:rPr>
-      </w:pPr>
-      <w:r>
-        <w:rPr>
-          <w:sz w:val="28"/>
-        </w:rPr>
-        <w:t>Blender(3D creation)</w:t>
-      </w:r>
-    </w:p>
-    <w:p>
-      <w:pPr>
-        <w:pStyle w:val="ListParagraph"/>
-        <w:numPr>
-          <w:ilvl w:val="0"/>
-          <w:numId w:val="1"/>
-        </w:numPr>
-        <w:rPr>
-          <w:sz w:val="28"/>
-        </w:rPr>
-      </w:pPr>
-      <w:r>
-        <w:rPr>
-          <w:sz w:val="28"/>
-        </w:rPr>
         <w:t>Environment creation</w:t>
       </w:r>
-      <w:bookmarkStart w:id="0" w:name="_GoBack"/>
-      <w:bookmarkEnd w:id="0"/>
     </w:p>
     <w:sectPr>
       <w:pgSz w:w="11906" w:h="16838"/>
@@ -226,9 +277,122 @@
 <file path=word/numbering.xml><?xml version="1.0" encoding="utf-8"?>
 <w:numbering xmlns:wpc="http://schemas.microsoft.com/office/word/2010/wordprocessingCanvas" xmlns:mc="http://schemas.openxmlformats.org/markup-compatibility/2006" xmlns:o="urn:schemas-microsoft-com:office:office" xmlns:r="http://schemas.openxmlformats.org/officeDocument/2006/relationships" xmlns:m="http://schemas.openxmlformats.org/officeDocument/2006/math" xmlns:v="urn:schemas-microsoft-com:vml" xmlns:wp14="http://schemas.microsoft.com/office/word/2010/wordprocessingDrawing" xmlns:wp="http://schemas.openxmlformats.org/drawingml/2006/wordprocessingDrawing" xmlns:w10="urn:schemas-microsoft-com:office:word" xmlns:w="http://schemas.openxmlformats.org/wordprocessingml/2006/main" xmlns:w14="http://schemas.microsoft.com/office/word/2010/wordml" xmlns:w15="http://schemas.microsoft.com/office/word/2012/wordml" xmlns:wpg="http://schemas.microsoft.com/office/word/2010/wordprocessingGroup" xmlns:wpi="http://schemas.microsoft.com/office/word/2010/wordprocessingInk" xmlns:wne="http://schemas.microsoft.com/office/word/2006/wordml" xmlns:wps="http://schemas.microsoft.com/office/word/2010/wordprocessingShape" mc:Ignorable="w14 w15 wp14">
   <w:abstractNum w:abstractNumId="0">
+    <w:nsid w:val="075F6D4E"/>
+    <w:multiLevelType w:val="hybridMultilevel"/>
+    <w:tmpl w:val="1FDA4446"/>
+    <w:lvl w:ilvl="0" w:tplc="0406000B">
+      <w:start w:val="1"/>
+      <w:numFmt w:val="bullet"/>
+      <w:lvlText w:val=""/>
+      <w:lvlJc w:val="left"/>
+      <w:pPr>
+        <w:ind w:left="720" w:hanging="360"/>
+      </w:pPr>
+      <w:rPr>
+        <w:rFonts w:ascii="Wingdings" w:hAnsi="Wingdings" w:hint="default"/>
+      </w:rPr>
+    </w:lvl>
+    <w:lvl w:ilvl="1" w:tplc="08090003" w:tentative="1">
+      <w:start w:val="1"/>
+      <w:numFmt w:val="bullet"/>
+      <w:lvlText w:val="o"/>
+      <w:lvlJc w:val="left"/>
+      <w:pPr>
+        <w:ind w:left="1440" w:hanging="360"/>
+      </w:pPr>
+      <w:rPr>
+        <w:rFonts w:ascii="Courier New" w:hAnsi="Courier New" w:cs="Courier New" w:hint="default"/>
+      </w:rPr>
+    </w:lvl>
+    <w:lvl w:ilvl="2" w:tplc="08090005" w:tentative="1">
+      <w:start w:val="1"/>
+      <w:numFmt w:val="bullet"/>
+      <w:lvlText w:val=""/>
+      <w:lvlJc w:val="left"/>
+      <w:pPr>
+        <w:ind w:left="2160" w:hanging="360"/>
+      </w:pPr>
+      <w:rPr>
+        <w:rFonts w:ascii="Wingdings" w:hAnsi="Wingdings" w:hint="default"/>
+      </w:rPr>
+    </w:lvl>
+    <w:lvl w:ilvl="3" w:tplc="08090001" w:tentative="1">
+      <w:start w:val="1"/>
+      <w:numFmt w:val="bullet"/>
+      <w:lvlText w:val=""/>
+      <w:lvlJc w:val="left"/>
+      <w:pPr>
+        <w:ind w:left="2880" w:hanging="360"/>
+      </w:pPr>
+      <w:rPr>
+        <w:rFonts w:ascii="Symbol" w:hAnsi="Symbol" w:hint="default"/>
+      </w:rPr>
+    </w:lvl>
+    <w:lvl w:ilvl="4" w:tplc="08090003" w:tentative="1">
+      <w:start w:val="1"/>
+      <w:numFmt w:val="bullet"/>
+      <w:lvlText w:val="o"/>
+      <w:lvlJc w:val="left"/>
+      <w:pPr>
+        <w:ind w:left="3600" w:hanging="360"/>
+      </w:pPr>
+      <w:rPr>
+        <w:rFonts w:ascii="Courier New" w:hAnsi="Courier New" w:cs="Courier New" w:hint="default"/>
+      </w:rPr>
+    </w:lvl>
+    <w:lvl w:ilvl="5" w:tplc="08090005" w:tentative="1">
+      <w:start w:val="1"/>
+      <w:numFmt w:val="bullet"/>
+      <w:lvlText w:val=""/>
+      <w:lvlJc w:val="left"/>
+      <w:pPr>
+        <w:ind w:left="4320" w:hanging="360"/>
+      </w:pPr>
+      <w:rPr>
+        <w:rFonts w:ascii="Wingdings" w:hAnsi="Wingdings" w:hint="default"/>
+      </w:rPr>
+    </w:lvl>
+    <w:lvl w:ilvl="6" w:tplc="08090001" w:tentative="1">
+      <w:start w:val="1"/>
+      <w:numFmt w:val="bullet"/>
+      <w:lvlText w:val=""/>
+      <w:lvlJc w:val="left"/>
+      <w:pPr>
+        <w:ind w:left="5040" w:hanging="360"/>
+      </w:pPr>
+      <w:rPr>
+        <w:rFonts w:ascii="Symbol" w:hAnsi="Symbol" w:hint="default"/>
+      </w:rPr>
+    </w:lvl>
+    <w:lvl w:ilvl="7" w:tplc="08090003" w:tentative="1">
+      <w:start w:val="1"/>
+      <w:numFmt w:val="bullet"/>
+      <w:lvlText w:val="o"/>
+      <w:lvlJc w:val="left"/>
+      <w:pPr>
+        <w:ind w:left="5760" w:hanging="360"/>
+      </w:pPr>
+      <w:rPr>
+        <w:rFonts w:ascii="Courier New" w:hAnsi="Courier New" w:cs="Courier New" w:hint="default"/>
+      </w:rPr>
+    </w:lvl>
+    <w:lvl w:ilvl="8" w:tplc="08090005" w:tentative="1">
+      <w:start w:val="1"/>
+      <w:numFmt w:val="bullet"/>
+      <w:lvlText w:val=""/>
+      <w:lvlJc w:val="left"/>
+      <w:pPr>
+        <w:ind w:left="6480" w:hanging="360"/>
+      </w:pPr>
+      <w:rPr>
+        <w:rFonts w:ascii="Wingdings" w:hAnsi="Wingdings" w:hint="default"/>
+      </w:rPr>
+    </w:lvl>
+  </w:abstractNum>
+  <w:abstractNum w:abstractNumId="1">
     <w:nsid w:val="215864D4"/>
     <w:multiLevelType w:val="hybridMultilevel"/>
-    <w:tmpl w:val="E86C0E1C"/>
+    <w:tmpl w:val="6254A984"/>
     <w:lvl w:ilvl="0" w:tplc="0406000B">
       <w:start w:val="1"/>
       <w:numFmt w:val="bullet"/>
@@ -241,16 +405,16 @@
         <w:rFonts w:ascii="Wingdings" w:hAnsi="Wingdings" w:hint="default"/>
       </w:rPr>
     </w:lvl>
-    <w:lvl w:ilvl="1" w:tplc="08090003" w:tentative="1">
-      <w:start w:val="1"/>
-      <w:numFmt w:val="bullet"/>
-      <w:lvlText w:val="o"/>
+    <w:lvl w:ilvl="1" w:tplc="04060001">
+      <w:start w:val="1"/>
+      <w:numFmt w:val="bullet"/>
+      <w:lvlText w:val=""/>
       <w:lvlJc w:val="left"/>
       <w:pPr>
         <w:ind w:left="1440" w:hanging="360"/>
       </w:pPr>
       <w:rPr>
-        <w:rFonts w:ascii="Courier New" w:hAnsi="Courier New" w:cs="Courier New" w:hint="default"/>
+        <w:rFonts w:ascii="Symbol" w:hAnsi="Symbol" w:hint="default"/>
       </w:rPr>
     </w:lvl>
     <w:lvl w:ilvl="2" w:tplc="08090005" w:tentative="1">
@@ -339,6 +503,9 @@
     </w:lvl>
   </w:abstractNum>
   <w:num w:numId="1">
+    <w:abstractNumId w:val="1"/>
+  </w:num>
+  <w:num w:numId="2">
     <w:abstractNumId w:val="0"/>
   </w:num>
 </w:numbering>

</xml_diff>